<commit_message>
beweging sensor update + logboek
</commit_message>
<xml_diff>
--- a/SD/input-output onderzoek/Onderzoekverslag-bewegingsensor.docx
+++ b/SD/input-output onderzoek/Onderzoekverslag-bewegingsensor.docx
@@ -11,50 +11,22 @@
           <w:lang w:val="en-NL"/>
         </w:rPr>
       </w:pPr>
-      <w:proofErr w:type="spellStart"/>
       <w:r>
         <w:rPr>
           <w:sz w:val="28"/>
           <w:szCs w:val="28"/>
           <w:lang w:val="en-NL"/>
         </w:rPr>
-        <w:t>Onderzoekverslag</w:t>
-      </w:r>
-      <w:proofErr w:type="spellEnd"/>
-      <w:r>
+        <w:t xml:space="preserve">Onderzoekverslag input-output, bewegingsensor </w:t>
+      </w:r>
+    </w:p>
+    <w:p>
+      <w:pPr>
         <w:rPr>
           <w:sz w:val="28"/>
           <w:szCs w:val="28"/>
           <w:lang w:val="en-NL"/>
         </w:rPr>
-        <w:t xml:space="preserve"> input-output, </w:t>
-      </w:r>
-      <w:proofErr w:type="spellStart"/>
-      <w:r>
-        <w:rPr>
-          <w:sz w:val="28"/>
-          <w:szCs w:val="28"/>
-          <w:lang w:val="en-NL"/>
-        </w:rPr>
-        <w:t>bewegingsensor</w:t>
-      </w:r>
-      <w:proofErr w:type="spellEnd"/>
-      <w:r>
-        <w:rPr>
-          <w:sz w:val="28"/>
-          <w:szCs w:val="28"/>
-          <w:lang w:val="en-NL"/>
-        </w:rPr>
-        <w:t xml:space="preserve"> </w:t>
-      </w:r>
-    </w:p>
-    <w:p>
-      <w:pPr>
-        <w:rPr>
-          <w:sz w:val="28"/>
-          <w:szCs w:val="28"/>
-          <w:lang w:val="en-NL"/>
-        </w:rPr>
       </w:pPr>
     </w:p>
     <w:p>
@@ -127,18 +99,8 @@
           <w:szCs w:val="24"/>
           <w:lang w:val="en-NL"/>
         </w:rPr>
-        <w:t xml:space="preserve"> infrared motion </w:t>
-      </w:r>
-      <w:proofErr w:type="gramStart"/>
-      <w:r>
-        <w:rPr>
-          <w:sz w:val="24"/>
-          <w:szCs w:val="24"/>
-          <w:lang w:val="en-NL"/>
-        </w:rPr>
-        <w:t>sensor;</w:t>
-      </w:r>
-      <w:proofErr w:type="gramEnd"/>
+        <w:t xml:space="preserve"> infrared motion sensor;</w:t>
+      </w:r>
     </w:p>
     <w:p>
       <w:pPr>
@@ -179,18 +141,8 @@
           <w:szCs w:val="24"/>
           <w:lang w:val="en-NL"/>
         </w:rPr>
-        <w:t xml:space="preserve"> </w:t>
-      </w:r>
-      <w:proofErr w:type="gramStart"/>
-      <w:r>
-        <w:rPr>
-          <w:sz w:val="24"/>
-          <w:szCs w:val="24"/>
-          <w:lang w:val="en-NL"/>
-        </w:rPr>
-        <w:t>m;</w:t>
-      </w:r>
-      <w:proofErr w:type="gramEnd"/>
+        <w:t xml:space="preserve"> m;</w:t>
+      </w:r>
     </w:p>
     <w:p>
       <w:pPr>
@@ -207,9 +159,25 @@
           <w:u w:val="single"/>
           <w:lang w:val="en-NL"/>
         </w:rPr>
-        <w:t xml:space="preserve">Compatible </w:t>
-      </w:r>
-      <w:proofErr w:type="gramStart"/>
+        <w:t>Compatible with:</w:t>
+      </w:r>
+      <w:r>
+        <w:rPr>
+          <w:sz w:val="24"/>
+          <w:szCs w:val="24"/>
+          <w:lang w:val="en-NL"/>
+        </w:rPr>
+        <w:t xml:space="preserve">  raspberry PI, Arduino;</w:t>
+      </w:r>
+    </w:p>
+    <w:p>
+      <w:pPr>
+        <w:rPr>
+          <w:sz w:val="24"/>
+          <w:szCs w:val="24"/>
+          <w:lang w:val="en-NL"/>
+        </w:rPr>
+      </w:pPr>
       <w:r>
         <w:rPr>
           <w:sz w:val="24"/>
@@ -217,33 +185,6 @@
           <w:u w:val="single"/>
           <w:lang w:val="en-NL"/>
         </w:rPr>
-        <w:t>with:</w:t>
-      </w:r>
-      <w:proofErr w:type="gramEnd"/>
-      <w:r>
-        <w:rPr>
-          <w:sz w:val="24"/>
-          <w:szCs w:val="24"/>
-          <w:lang w:val="en-NL"/>
-        </w:rPr>
-        <w:t xml:space="preserve">  raspberry PI, Arduino;</w:t>
-      </w:r>
-    </w:p>
-    <w:p>
-      <w:pPr>
-        <w:rPr>
-          <w:sz w:val="24"/>
-          <w:szCs w:val="24"/>
-          <w:lang w:val="en-NL"/>
-        </w:rPr>
-      </w:pPr>
-      <w:r>
-        <w:rPr>
-          <w:sz w:val="24"/>
-          <w:szCs w:val="24"/>
-          <w:u w:val="single"/>
-          <w:lang w:val="en-NL"/>
-        </w:rPr>
         <w:t>Supply voltage:</w:t>
       </w:r>
       <w:r>
@@ -252,18 +193,25 @@
           <w:szCs w:val="24"/>
           <w:lang w:val="en-NL"/>
         </w:rPr>
-        <w:t xml:space="preserve">  5 V </w:t>
-      </w:r>
-      <w:proofErr w:type="gramStart"/>
-      <w:r>
-        <w:rPr>
-          <w:sz w:val="24"/>
-          <w:szCs w:val="24"/>
-          <w:lang w:val="en-NL"/>
-        </w:rPr>
-        <w:t>DC;</w:t>
-      </w:r>
-      <w:proofErr w:type="gramEnd"/>
+        <w:t xml:space="preserve">  5 V DC;</w:t>
+      </w:r>
+    </w:p>
+    <w:p>
+      <w:pPr>
+        <w:rPr>
+          <w:sz w:val="24"/>
+          <w:szCs w:val="24"/>
+          <w:lang w:val="en-NL"/>
+        </w:rPr>
+      </w:pPr>
+      <w:r>
+        <w:rPr>
+          <w:sz w:val="24"/>
+          <w:szCs w:val="24"/>
+          <w:lang w:val="en-NL"/>
+        </w:rPr>
+        <w:t>Stays high for 8 seconds;</w:t>
+      </w:r>
     </w:p>
     <w:p>
       <w:pPr>
@@ -309,258 +257,58 @@
           <w:szCs w:val="24"/>
           <w:lang w:val="en-NL"/>
         </w:rPr>
-        <w:t xml:space="preserve">je </w:t>
-      </w:r>
-      <w:proofErr w:type="spellStart"/>
-      <w:r>
-        <w:rPr>
-          <w:sz w:val="24"/>
-          <w:szCs w:val="24"/>
-          <w:lang w:val="en-NL"/>
-        </w:rPr>
-        <w:t>zet</w:t>
-      </w:r>
-      <w:proofErr w:type="spellEnd"/>
-      <w:r>
-        <w:rPr>
-          <w:sz w:val="24"/>
-          <w:szCs w:val="24"/>
-          <w:lang w:val="en-NL"/>
-        </w:rPr>
-        <w:t xml:space="preserve"> de motion sensor op het Arduino bord, de sensor </w:t>
-      </w:r>
-      <w:proofErr w:type="spellStart"/>
-      <w:r>
-        <w:rPr>
-          <w:sz w:val="24"/>
-          <w:szCs w:val="24"/>
-          <w:lang w:val="en-NL"/>
-        </w:rPr>
-        <w:t>heeft</w:t>
-      </w:r>
-      <w:proofErr w:type="spellEnd"/>
-      <w:r>
-        <w:rPr>
-          <w:sz w:val="24"/>
-          <w:szCs w:val="24"/>
-          <w:lang w:val="en-NL"/>
-        </w:rPr>
-        <w:t xml:space="preserve"> 3 pins, “</w:t>
-      </w:r>
-      <w:proofErr w:type="gramStart"/>
-      <w:r>
-        <w:rPr>
-          <w:sz w:val="24"/>
-          <w:szCs w:val="24"/>
-          <w:lang w:val="en-NL"/>
-        </w:rPr>
-        <w:t>-“ ,</w:t>
-      </w:r>
-      <w:proofErr w:type="gramEnd"/>
-      <w:r>
-        <w:rPr>
-          <w:sz w:val="24"/>
-          <w:szCs w:val="24"/>
-          <w:lang w:val="en-NL"/>
-        </w:rPr>
-        <w:t xml:space="preserve"> “out” &amp; “+”.</w:t>
-      </w:r>
-    </w:p>
-    <w:p>
-      <w:pPr>
-        <w:rPr>
-          <w:sz w:val="24"/>
-          <w:szCs w:val="24"/>
-          <w:lang w:val="en-NL"/>
-        </w:rPr>
-      </w:pPr>
-      <w:r>
-        <w:rPr>
-          <w:sz w:val="24"/>
-          <w:szCs w:val="24"/>
-          <w:lang w:val="en-NL"/>
-        </w:rPr>
-        <w:t>De “</w:t>
-      </w:r>
-      <w:proofErr w:type="gramStart"/>
-      <w:r>
-        <w:rPr>
-          <w:sz w:val="24"/>
-          <w:szCs w:val="24"/>
-          <w:lang w:val="en-NL"/>
-        </w:rPr>
-        <w:t xml:space="preserve">-“ </w:t>
-      </w:r>
-      <w:proofErr w:type="spellStart"/>
-      <w:r>
-        <w:rPr>
-          <w:sz w:val="24"/>
-          <w:szCs w:val="24"/>
-          <w:lang w:val="en-NL"/>
-        </w:rPr>
-        <w:t>wordt</w:t>
-      </w:r>
-      <w:proofErr w:type="spellEnd"/>
-      <w:proofErr w:type="gramEnd"/>
-      <w:r>
-        <w:rPr>
-          <w:sz w:val="24"/>
-          <w:szCs w:val="24"/>
-          <w:lang w:val="en-NL"/>
-        </w:rPr>
-        <w:t xml:space="preserve"> </w:t>
-      </w:r>
-      <w:proofErr w:type="spellStart"/>
-      <w:r>
-        <w:rPr>
-          <w:sz w:val="24"/>
-          <w:szCs w:val="24"/>
-          <w:lang w:val="en-NL"/>
-        </w:rPr>
-        <w:t>aangesloten</w:t>
-      </w:r>
-      <w:proofErr w:type="spellEnd"/>
-      <w:r>
-        <w:rPr>
-          <w:sz w:val="24"/>
-          <w:szCs w:val="24"/>
-          <w:lang w:val="en-NL"/>
-        </w:rPr>
-        <w:t xml:space="preserve"> op GND, </w:t>
-      </w:r>
-    </w:p>
-    <w:p>
-      <w:pPr>
-        <w:rPr>
-          <w:sz w:val="24"/>
-          <w:szCs w:val="24"/>
-          <w:lang w:val="en-NL"/>
-        </w:rPr>
-      </w:pPr>
-      <w:r>
-        <w:rPr>
-          <w:sz w:val="24"/>
-          <w:szCs w:val="24"/>
-          <w:lang w:val="en-NL"/>
-        </w:rPr>
-        <w:t>de “out” wordt a</w:t>
-      </w:r>
-      <w:proofErr w:type="spellStart"/>
-      <w:r>
-        <w:rPr>
-          <w:sz w:val="24"/>
-          <w:szCs w:val="24"/>
-          <w:lang w:val="en-NL"/>
-        </w:rPr>
-        <w:t>angesloten</w:t>
-      </w:r>
-      <w:proofErr w:type="spellEnd"/>
-      <w:r>
-        <w:rPr>
-          <w:sz w:val="24"/>
-          <w:szCs w:val="24"/>
-          <w:lang w:val="en-NL"/>
-        </w:rPr>
-        <w:t xml:space="preserve"> op </w:t>
-      </w:r>
-      <w:proofErr w:type="spellStart"/>
-      <w:r>
-        <w:rPr>
-          <w:sz w:val="24"/>
-          <w:szCs w:val="24"/>
-          <w:lang w:val="en-NL"/>
-        </w:rPr>
-        <w:t>een</w:t>
-      </w:r>
-      <w:proofErr w:type="spellEnd"/>
-      <w:r>
-        <w:rPr>
-          <w:sz w:val="24"/>
-          <w:szCs w:val="24"/>
-          <w:lang w:val="en-NL"/>
-        </w:rPr>
-        <w:t xml:space="preserve"> pin </w:t>
-      </w:r>
-      <w:proofErr w:type="spellStart"/>
-      <w:r>
-        <w:rPr>
-          <w:sz w:val="24"/>
-          <w:szCs w:val="24"/>
-          <w:lang w:val="en-NL"/>
-        </w:rPr>
-        <w:t>nummer</w:t>
-      </w:r>
-      <w:proofErr w:type="spellEnd"/>
-      <w:r>
-        <w:rPr>
-          <w:sz w:val="24"/>
-          <w:szCs w:val="24"/>
-          <w:lang w:val="en-NL"/>
-        </w:rPr>
-        <w:t>,</w:t>
-      </w:r>
-    </w:p>
-    <w:p>
-      <w:pPr>
-        <w:rPr>
-          <w:sz w:val="24"/>
-          <w:szCs w:val="24"/>
-          <w:lang w:val="en-NL"/>
-        </w:rPr>
-      </w:pPr>
-      <w:proofErr w:type="gramStart"/>
-      <w:r>
-        <w:rPr>
-          <w:sz w:val="24"/>
-          <w:szCs w:val="24"/>
-          <w:lang w:val="en-NL"/>
-        </w:rPr>
-        <w:t>de  “</w:t>
-      </w:r>
-      <w:proofErr w:type="gramEnd"/>
-      <w:r>
-        <w:rPr>
-          <w:sz w:val="24"/>
-          <w:szCs w:val="24"/>
-          <w:lang w:val="en-NL"/>
-        </w:rPr>
-        <w:t xml:space="preserve">+” </w:t>
-      </w:r>
-      <w:proofErr w:type="spellStart"/>
-      <w:r>
-        <w:rPr>
-          <w:sz w:val="24"/>
-          <w:szCs w:val="24"/>
-          <w:lang w:val="en-NL"/>
-        </w:rPr>
-        <w:t>wordt</w:t>
-      </w:r>
-      <w:proofErr w:type="spellEnd"/>
-      <w:r>
-        <w:rPr>
-          <w:sz w:val="24"/>
-          <w:szCs w:val="24"/>
-          <w:lang w:val="en-NL"/>
-        </w:rPr>
-        <w:t xml:space="preserve"> </w:t>
-      </w:r>
-      <w:proofErr w:type="spellStart"/>
-      <w:r>
-        <w:rPr>
-          <w:sz w:val="24"/>
-          <w:szCs w:val="24"/>
-          <w:lang w:val="en-NL"/>
-        </w:rPr>
-        <w:t>aangesloten</w:t>
-      </w:r>
-      <w:proofErr w:type="spellEnd"/>
-      <w:r>
-        <w:rPr>
-          <w:sz w:val="24"/>
-          <w:szCs w:val="24"/>
-          <w:lang w:val="en-NL"/>
-        </w:rPr>
-        <w:t xml:space="preserve"> op 5v. </w:t>
+        <w:t>je zet de motion sensor op het Arduino bord, de sensor heeft 3 pins, “-“ , “out” &amp; “+”.</w:t>
+      </w:r>
+    </w:p>
+    <w:p>
+      <w:pPr>
+        <w:rPr>
+          <w:sz w:val="24"/>
+          <w:szCs w:val="24"/>
+          <w:lang w:val="en-NL"/>
+        </w:rPr>
+      </w:pPr>
+      <w:r>
+        <w:rPr>
+          <w:sz w:val="24"/>
+          <w:szCs w:val="24"/>
+          <w:lang w:val="en-NL"/>
+        </w:rPr>
+        <w:t xml:space="preserve">De “-“ wordt aangesloten op GND, </w:t>
+      </w:r>
+    </w:p>
+    <w:p>
+      <w:pPr>
+        <w:rPr>
+          <w:sz w:val="24"/>
+          <w:szCs w:val="24"/>
+          <w:lang w:val="en-NL"/>
+        </w:rPr>
+      </w:pPr>
+      <w:r>
+        <w:rPr>
+          <w:sz w:val="24"/>
+          <w:szCs w:val="24"/>
+          <w:lang w:val="en-NL"/>
+        </w:rPr>
+        <w:t>de “out” wordt aangesloten op een pin nummer,</w:t>
+      </w:r>
+    </w:p>
+    <w:p>
+      <w:pPr>
+        <w:rPr>
+          <w:sz w:val="24"/>
+          <w:szCs w:val="24"/>
+          <w:lang w:val="en-NL"/>
+        </w:rPr>
+      </w:pPr>
+      <w:r>
+        <w:rPr>
+          <w:sz w:val="24"/>
+          <w:szCs w:val="24"/>
+          <w:lang w:val="en-NL"/>
+        </w:rPr>
+        <w:t xml:space="preserve">de  “+” wordt aangesloten op 5v. </w:t>
       </w:r>
     </w:p>
     <w:p>
@@ -607,259 +355,7 @@
           <w:szCs w:val="24"/>
           <w:lang w:val="en-NL"/>
         </w:rPr>
-        <w:t xml:space="preserve">Om de sensor </w:t>
-      </w:r>
-      <w:proofErr w:type="spellStart"/>
-      <w:r>
-        <w:rPr>
-          <w:sz w:val="24"/>
-          <w:szCs w:val="24"/>
-          <w:lang w:val="en-NL"/>
-        </w:rPr>
-        <w:t>te</w:t>
-      </w:r>
-      <w:proofErr w:type="spellEnd"/>
-      <w:r>
-        <w:rPr>
-          <w:sz w:val="24"/>
-          <w:szCs w:val="24"/>
-          <w:lang w:val="en-NL"/>
-        </w:rPr>
-        <w:t xml:space="preserve"> </w:t>
-      </w:r>
-      <w:proofErr w:type="spellStart"/>
-      <w:r>
-        <w:rPr>
-          <w:sz w:val="24"/>
-          <w:szCs w:val="24"/>
-          <w:lang w:val="en-NL"/>
-        </w:rPr>
-        <w:t>gebruiken</w:t>
-      </w:r>
-      <w:proofErr w:type="spellEnd"/>
-      <w:r>
-        <w:rPr>
-          <w:sz w:val="24"/>
-          <w:szCs w:val="24"/>
-          <w:lang w:val="en-NL"/>
-        </w:rPr>
-        <w:t xml:space="preserve"> </w:t>
-      </w:r>
-      <w:proofErr w:type="spellStart"/>
-      <w:r>
-        <w:rPr>
-          <w:sz w:val="24"/>
-          <w:szCs w:val="24"/>
-          <w:lang w:val="en-NL"/>
-        </w:rPr>
-        <w:t>moet</w:t>
-      </w:r>
-      <w:proofErr w:type="spellEnd"/>
-      <w:r>
-        <w:rPr>
-          <w:sz w:val="24"/>
-          <w:szCs w:val="24"/>
-          <w:lang w:val="en-NL"/>
-        </w:rPr>
-        <w:t xml:space="preserve"> je pin in setup </w:t>
-      </w:r>
-      <w:proofErr w:type="spellStart"/>
-      <w:r>
-        <w:rPr>
-          <w:sz w:val="24"/>
-          <w:szCs w:val="24"/>
-          <w:lang w:val="en-NL"/>
-        </w:rPr>
-        <w:t>definiteren</w:t>
-      </w:r>
-      <w:proofErr w:type="spellEnd"/>
-      <w:r>
-        <w:rPr>
-          <w:sz w:val="24"/>
-          <w:szCs w:val="24"/>
-          <w:lang w:val="en-NL"/>
-        </w:rPr>
-        <w:t xml:space="preserve"> </w:t>
-      </w:r>
-      <w:proofErr w:type="spellStart"/>
-      <w:r>
-        <w:rPr>
-          <w:sz w:val="24"/>
-          <w:szCs w:val="24"/>
-          <w:lang w:val="en-NL"/>
-        </w:rPr>
-        <w:t>en</w:t>
-      </w:r>
-      <w:proofErr w:type="spellEnd"/>
-      <w:r>
-        <w:rPr>
-          <w:sz w:val="24"/>
-          <w:szCs w:val="24"/>
-          <w:lang w:val="en-NL"/>
-        </w:rPr>
-        <w:t xml:space="preserve"> </w:t>
-      </w:r>
-      <w:proofErr w:type="spellStart"/>
-      <w:r>
-        <w:rPr>
-          <w:sz w:val="24"/>
-          <w:szCs w:val="24"/>
-          <w:lang w:val="en-NL"/>
-        </w:rPr>
-        <w:t>als</w:t>
-      </w:r>
-      <w:proofErr w:type="spellEnd"/>
-      <w:r>
-        <w:rPr>
-          <w:sz w:val="24"/>
-          <w:szCs w:val="24"/>
-          <w:lang w:val="en-NL"/>
-        </w:rPr>
-        <w:t xml:space="preserve"> input </w:t>
-      </w:r>
-      <w:proofErr w:type="spellStart"/>
-      <w:r>
-        <w:rPr>
-          <w:sz w:val="24"/>
-          <w:szCs w:val="24"/>
-          <w:lang w:val="en-NL"/>
-        </w:rPr>
-        <w:t>zetten</w:t>
-      </w:r>
-      <w:proofErr w:type="spellEnd"/>
-      <w:r>
-        <w:rPr>
-          <w:sz w:val="24"/>
-          <w:szCs w:val="24"/>
-          <w:lang w:val="en-NL"/>
-        </w:rPr>
-        <w:t xml:space="preserve"> </w:t>
-      </w:r>
-      <w:proofErr w:type="spellStart"/>
-      <w:r>
-        <w:rPr>
-          <w:sz w:val="24"/>
-          <w:szCs w:val="24"/>
-          <w:lang w:val="en-NL"/>
-        </w:rPr>
-        <w:t>omdat</w:t>
-      </w:r>
-      <w:proofErr w:type="spellEnd"/>
-      <w:r>
-        <w:rPr>
-          <w:sz w:val="24"/>
-          <w:szCs w:val="24"/>
-          <w:lang w:val="en-NL"/>
-        </w:rPr>
-        <w:t xml:space="preserve"> het </w:t>
-      </w:r>
-      <w:proofErr w:type="spellStart"/>
-      <w:r>
-        <w:rPr>
-          <w:sz w:val="24"/>
-          <w:szCs w:val="24"/>
-          <w:lang w:val="en-NL"/>
-        </w:rPr>
-        <w:t>dingen</w:t>
-      </w:r>
-      <w:proofErr w:type="spellEnd"/>
-      <w:r>
-        <w:rPr>
-          <w:sz w:val="24"/>
-          <w:szCs w:val="24"/>
-          <w:lang w:val="en-NL"/>
-        </w:rPr>
-        <w:t xml:space="preserve"> </w:t>
-      </w:r>
-      <w:proofErr w:type="spellStart"/>
-      <w:r>
-        <w:rPr>
-          <w:sz w:val="24"/>
-          <w:szCs w:val="24"/>
-          <w:lang w:val="en-NL"/>
-        </w:rPr>
-        <w:t>opneemt</w:t>
-      </w:r>
-      <w:proofErr w:type="spellEnd"/>
-      <w:r>
-        <w:rPr>
-          <w:sz w:val="24"/>
-          <w:szCs w:val="24"/>
-          <w:lang w:val="en-NL"/>
-        </w:rPr>
-        <w:t xml:space="preserve"> </w:t>
-      </w:r>
-      <w:proofErr w:type="spellStart"/>
-      <w:r>
-        <w:rPr>
-          <w:sz w:val="24"/>
-          <w:szCs w:val="24"/>
-          <w:lang w:val="en-NL"/>
-        </w:rPr>
-        <w:t>en</w:t>
-      </w:r>
-      <w:proofErr w:type="spellEnd"/>
-      <w:r>
-        <w:rPr>
-          <w:sz w:val="24"/>
-          <w:szCs w:val="24"/>
-          <w:lang w:val="en-NL"/>
-        </w:rPr>
-        <w:t xml:space="preserve"> </w:t>
-      </w:r>
-      <w:proofErr w:type="spellStart"/>
-      <w:r>
-        <w:rPr>
-          <w:sz w:val="24"/>
-          <w:szCs w:val="24"/>
-          <w:lang w:val="en-NL"/>
-        </w:rPr>
-        <w:t>niet</w:t>
-      </w:r>
-      <w:proofErr w:type="spellEnd"/>
-      <w:r>
-        <w:rPr>
-          <w:sz w:val="24"/>
-          <w:szCs w:val="24"/>
-          <w:lang w:val="en-NL"/>
-        </w:rPr>
-        <w:t xml:space="preserve"> </w:t>
-      </w:r>
-      <w:proofErr w:type="spellStart"/>
-      <w:r>
-        <w:rPr>
-          <w:sz w:val="24"/>
-          <w:szCs w:val="24"/>
-          <w:lang w:val="en-NL"/>
-        </w:rPr>
-        <w:t>reageert</w:t>
-      </w:r>
-      <w:proofErr w:type="spellEnd"/>
-      <w:r>
-        <w:rPr>
-          <w:sz w:val="24"/>
-          <w:szCs w:val="24"/>
-          <w:lang w:val="en-NL"/>
-        </w:rPr>
-        <w:t xml:space="preserve"> op </w:t>
-      </w:r>
-      <w:proofErr w:type="spellStart"/>
-      <w:r>
-        <w:rPr>
-          <w:sz w:val="24"/>
-          <w:szCs w:val="24"/>
-          <w:lang w:val="en-NL"/>
-        </w:rPr>
-        <w:t>iets</w:t>
-      </w:r>
-      <w:proofErr w:type="spellEnd"/>
-      <w:r>
-        <w:rPr>
-          <w:sz w:val="24"/>
-          <w:szCs w:val="24"/>
-          <w:lang w:val="en-NL"/>
-        </w:rPr>
-        <w:t xml:space="preserve">. </w:t>
+        <w:t xml:space="preserve">Om de sensor te gebruiken moet je pin in setup definiteren en als input zetten omdat het dingen opneemt en niet reageert op iets. </w:t>
       </w:r>
       <w:r>
         <w:rPr>
@@ -868,186 +364,7 @@
           <w:lang w:val="en-NL"/>
         </w:rPr>
         <w:br/>
-      </w:r>
-      <w:proofErr w:type="spellStart"/>
-      <w:r>
-        <w:rPr>
-          <w:sz w:val="24"/>
-          <w:szCs w:val="24"/>
-          <w:lang w:val="en-NL"/>
-        </w:rPr>
-        <w:t>Vervolgens</w:t>
-      </w:r>
-      <w:proofErr w:type="spellEnd"/>
-      <w:r>
-        <w:rPr>
-          <w:sz w:val="24"/>
-          <w:szCs w:val="24"/>
-          <w:lang w:val="en-NL"/>
-        </w:rPr>
-        <w:t xml:space="preserve"> </w:t>
-      </w:r>
-      <w:proofErr w:type="spellStart"/>
-      <w:r>
-        <w:rPr>
-          <w:sz w:val="24"/>
-          <w:szCs w:val="24"/>
-          <w:lang w:val="en-NL"/>
-        </w:rPr>
-        <w:t>moet</w:t>
-      </w:r>
-      <w:proofErr w:type="spellEnd"/>
-      <w:r>
-        <w:rPr>
-          <w:sz w:val="24"/>
-          <w:szCs w:val="24"/>
-          <w:lang w:val="en-NL"/>
-        </w:rPr>
-        <w:t xml:space="preserve"> je in de loop </w:t>
-      </w:r>
-      <w:proofErr w:type="spellStart"/>
-      <w:r>
-        <w:rPr>
-          <w:sz w:val="24"/>
-          <w:szCs w:val="24"/>
-          <w:lang w:val="en-NL"/>
-        </w:rPr>
-        <w:t>kijken</w:t>
-      </w:r>
-      <w:proofErr w:type="spellEnd"/>
-      <w:r>
-        <w:rPr>
-          <w:sz w:val="24"/>
-          <w:szCs w:val="24"/>
-          <w:lang w:val="en-NL"/>
-        </w:rPr>
-        <w:t xml:space="preserve"> of de </w:t>
-      </w:r>
-      <w:proofErr w:type="spellStart"/>
-      <w:r>
-        <w:rPr>
-          <w:sz w:val="24"/>
-          <w:szCs w:val="24"/>
-          <w:lang w:val="en-NL"/>
-        </w:rPr>
-        <w:t>beweging</w:t>
-      </w:r>
-      <w:proofErr w:type="spellEnd"/>
-      <w:r>
-        <w:rPr>
-          <w:sz w:val="24"/>
-          <w:szCs w:val="24"/>
-          <w:lang w:val="en-NL"/>
-        </w:rPr>
-        <w:t xml:space="preserve"> sensor is </w:t>
-      </w:r>
-      <w:proofErr w:type="spellStart"/>
-      <w:r>
-        <w:rPr>
-          <w:sz w:val="24"/>
-          <w:szCs w:val="24"/>
-          <w:lang w:val="en-NL"/>
-        </w:rPr>
-        <w:t>afgegaan</w:t>
-      </w:r>
-      <w:proofErr w:type="spellEnd"/>
-      <w:r>
-        <w:rPr>
-          <w:sz w:val="24"/>
-          <w:szCs w:val="24"/>
-          <w:lang w:val="en-NL"/>
-        </w:rPr>
-        <w:t xml:space="preserve">, </w:t>
-      </w:r>
-      <w:proofErr w:type="spellStart"/>
-      <w:r>
-        <w:rPr>
-          <w:sz w:val="24"/>
-          <w:szCs w:val="24"/>
-          <w:lang w:val="en-NL"/>
-        </w:rPr>
-        <w:t>als</w:t>
-      </w:r>
-      <w:proofErr w:type="spellEnd"/>
-      <w:r>
-        <w:rPr>
-          <w:sz w:val="24"/>
-          <w:szCs w:val="24"/>
-          <w:lang w:val="en-NL"/>
-        </w:rPr>
-        <w:t xml:space="preserve"> </w:t>
-      </w:r>
-      <w:proofErr w:type="spellStart"/>
-      <w:r>
-        <w:rPr>
-          <w:sz w:val="24"/>
-          <w:szCs w:val="24"/>
-          <w:lang w:val="en-NL"/>
-        </w:rPr>
-        <w:t>hij</w:t>
-      </w:r>
-      <w:proofErr w:type="spellEnd"/>
-      <w:r>
-        <w:rPr>
-          <w:sz w:val="24"/>
-          <w:szCs w:val="24"/>
-          <w:lang w:val="en-NL"/>
-        </w:rPr>
-        <w:t xml:space="preserve"> is </w:t>
-      </w:r>
-      <w:proofErr w:type="spellStart"/>
-      <w:r>
-        <w:rPr>
-          <w:sz w:val="24"/>
-          <w:szCs w:val="24"/>
-          <w:lang w:val="en-NL"/>
-        </w:rPr>
-        <w:t>afgegaan</w:t>
-      </w:r>
-      <w:proofErr w:type="spellEnd"/>
-      <w:r>
-        <w:rPr>
-          <w:sz w:val="24"/>
-          <w:szCs w:val="24"/>
-          <w:lang w:val="en-NL"/>
-        </w:rPr>
-        <w:t xml:space="preserve"> </w:t>
-      </w:r>
-      <w:proofErr w:type="spellStart"/>
-      <w:r>
-        <w:rPr>
-          <w:sz w:val="24"/>
-          <w:szCs w:val="24"/>
-          <w:lang w:val="en-NL"/>
-        </w:rPr>
-        <w:t>staat</w:t>
-      </w:r>
-      <w:proofErr w:type="spellEnd"/>
-      <w:r>
-        <w:rPr>
-          <w:sz w:val="24"/>
-          <w:szCs w:val="24"/>
-          <w:lang w:val="en-NL"/>
-        </w:rPr>
-        <w:t xml:space="preserve"> </w:t>
-      </w:r>
-      <w:proofErr w:type="spellStart"/>
-      <w:r>
-        <w:rPr>
-          <w:sz w:val="24"/>
-          <w:szCs w:val="24"/>
-          <w:lang w:val="en-NL"/>
-        </w:rPr>
-        <w:t>hij</w:t>
-      </w:r>
-      <w:proofErr w:type="spellEnd"/>
-      <w:r>
-        <w:rPr>
-          <w:sz w:val="24"/>
-          <w:szCs w:val="24"/>
-          <w:lang w:val="en-NL"/>
-        </w:rPr>
-        <w:t xml:space="preserve"> op high. </w:t>
+        <w:t xml:space="preserve">Vervolgens moet je in de loop kijken of de beweging sensor is afgegaan, als hij is afgegaan staat hij op high. </w:t>
       </w:r>
       <w:r>
         <w:rPr>
@@ -1056,150 +373,24 @@
           <w:lang w:val="en-NL"/>
         </w:rPr>
         <w:br/>
-        <w:t xml:space="preserve">Als de sensor </w:t>
-      </w:r>
-      <w:proofErr w:type="spellStart"/>
-      <w:r>
-        <w:rPr>
-          <w:sz w:val="24"/>
-          <w:szCs w:val="24"/>
-          <w:lang w:val="en-NL"/>
-        </w:rPr>
-        <w:t>niet</w:t>
-      </w:r>
-      <w:proofErr w:type="spellEnd"/>
-      <w:r>
-        <w:rPr>
-          <w:sz w:val="24"/>
-          <w:szCs w:val="24"/>
-          <w:lang w:val="en-NL"/>
-        </w:rPr>
-        <w:t xml:space="preserve"> is </w:t>
-      </w:r>
-      <w:proofErr w:type="spellStart"/>
-      <w:r>
-        <w:rPr>
-          <w:sz w:val="24"/>
-          <w:szCs w:val="24"/>
-          <w:lang w:val="en-NL"/>
-        </w:rPr>
-        <w:t>afgegaan</w:t>
-      </w:r>
-      <w:proofErr w:type="spellEnd"/>
-      <w:r>
-        <w:rPr>
-          <w:sz w:val="24"/>
-          <w:szCs w:val="24"/>
-          <w:lang w:val="en-NL"/>
-        </w:rPr>
-        <w:t xml:space="preserve"> </w:t>
-      </w:r>
-      <w:proofErr w:type="spellStart"/>
-      <w:r>
-        <w:rPr>
-          <w:sz w:val="24"/>
-          <w:szCs w:val="24"/>
-          <w:lang w:val="en-NL"/>
-        </w:rPr>
-        <w:t>staat</w:t>
-      </w:r>
-      <w:proofErr w:type="spellEnd"/>
-      <w:r>
-        <w:rPr>
-          <w:sz w:val="24"/>
-          <w:szCs w:val="24"/>
-          <w:lang w:val="en-NL"/>
-        </w:rPr>
-        <w:t xml:space="preserve"> </w:t>
-      </w:r>
-      <w:proofErr w:type="spellStart"/>
-      <w:r>
-        <w:rPr>
-          <w:sz w:val="24"/>
-          <w:szCs w:val="24"/>
-          <w:lang w:val="en-NL"/>
-        </w:rPr>
-        <w:t>hij</w:t>
-      </w:r>
-      <w:proofErr w:type="spellEnd"/>
-      <w:r>
-        <w:rPr>
-          <w:sz w:val="24"/>
-          <w:szCs w:val="24"/>
-          <w:lang w:val="en-NL"/>
-        </w:rPr>
-        <w:t xml:space="preserve"> op low.</w:t>
-      </w:r>
-    </w:p>
-    <w:p>
-      <w:pPr>
-        <w:rPr>
-          <w:sz w:val="24"/>
-          <w:szCs w:val="24"/>
-          <w:lang w:val="en-NL"/>
-        </w:rPr>
-      </w:pPr>
-      <w:r>
-        <w:rPr>
-          <w:sz w:val="24"/>
-          <w:szCs w:val="24"/>
-          <w:lang w:val="en-NL"/>
-        </w:rPr>
-        <w:t xml:space="preserve">De code </w:t>
-      </w:r>
-      <w:proofErr w:type="spellStart"/>
-      <w:r>
-        <w:rPr>
-          <w:sz w:val="24"/>
-          <w:szCs w:val="24"/>
-          <w:lang w:val="en-NL"/>
-        </w:rPr>
-        <w:t>voor</w:t>
-      </w:r>
-      <w:proofErr w:type="spellEnd"/>
-      <w:r>
-        <w:rPr>
-          <w:sz w:val="24"/>
-          <w:szCs w:val="24"/>
-          <w:lang w:val="en-NL"/>
-        </w:rPr>
-        <w:t xml:space="preserve"> de sensor </w:t>
-      </w:r>
-      <w:proofErr w:type="spellStart"/>
-      <w:r>
-        <w:rPr>
-          <w:sz w:val="24"/>
-          <w:szCs w:val="24"/>
-          <w:lang w:val="en-NL"/>
-        </w:rPr>
-        <w:t>staat</w:t>
-      </w:r>
-      <w:proofErr w:type="spellEnd"/>
-      <w:r>
-        <w:rPr>
-          <w:sz w:val="24"/>
-          <w:szCs w:val="24"/>
-          <w:lang w:val="en-NL"/>
-        </w:rPr>
-        <w:t xml:space="preserve"> </w:t>
-      </w:r>
-      <w:proofErr w:type="spellStart"/>
-      <w:r>
-        <w:rPr>
-          <w:sz w:val="24"/>
-          <w:szCs w:val="24"/>
-          <w:lang w:val="en-NL"/>
-        </w:rPr>
-        <w:t>hieronder</w:t>
-      </w:r>
-      <w:proofErr w:type="spellEnd"/>
-      <w:r>
-        <w:rPr>
-          <w:sz w:val="24"/>
-          <w:szCs w:val="24"/>
-          <w:lang w:val="en-NL"/>
-        </w:rPr>
-        <w:t>:</w:t>
+        <w:t>Als de sensor niet is afgegaan staat hij op low.</w:t>
+      </w:r>
+    </w:p>
+    <w:p>
+      <w:pPr>
+        <w:rPr>
+          <w:sz w:val="24"/>
+          <w:szCs w:val="24"/>
+          <w:lang w:val="en-NL"/>
+        </w:rPr>
+      </w:pPr>
+      <w:r>
+        <w:rPr>
+          <w:sz w:val="24"/>
+          <w:szCs w:val="24"/>
+          <w:lang w:val="en-NL"/>
+        </w:rPr>
+        <w:t>De code voor de sensor staat hieronder:</w:t>
       </w:r>
     </w:p>
     <w:p>
@@ -1243,33 +434,17 @@
           <w14:ligatures w14:val="none"/>
         </w:rPr>
       </w:pPr>
-      <w:proofErr w:type="spellStart"/>
-      <w:proofErr w:type="gramStart"/>
-      <w:r>
-        <w:rPr>
-          <w:rFonts w:ascii="Courier New" w:eastAsia="Times New Roman" w:hAnsi="Courier New" w:cs="Courier New"/>
-          <w:color w:val="222222"/>
-          <w:kern w:val="0"/>
-          <w:sz w:val="23"/>
-          <w:szCs w:val="23"/>
-          <w:lang w:eastAsia="nl-NL"/>
-          <w14:ligatures w14:val="none"/>
-        </w:rPr>
-        <w:t>void</w:t>
-      </w:r>
-      <w:proofErr w:type="spellEnd"/>
-      <w:proofErr w:type="gramEnd"/>
-      <w:r>
-        <w:rPr>
-          <w:rFonts w:ascii="Courier New" w:eastAsia="Times New Roman" w:hAnsi="Courier New" w:cs="Courier New"/>
-          <w:color w:val="222222"/>
-          <w:kern w:val="0"/>
-          <w:sz w:val="23"/>
-          <w:szCs w:val="23"/>
-          <w:lang w:eastAsia="nl-NL"/>
-          <w14:ligatures w14:val="none"/>
-        </w:rPr>
-        <w:t xml:space="preserve"> setup()</w:t>
+      <w:r>
+        <w:rPr>
+          <w:rFonts w:ascii="Courier New" w:eastAsia="Times New Roman" w:hAnsi="Courier New" w:cs="Courier New"/>
+          <w:color w:val="222222"/>
+          <w:kern w:val="0"/>
+          <w:sz w:val="23"/>
+          <w:szCs w:val="23"/>
+          <w:lang w:val="en-US" w:eastAsia="nl-NL"/>
+          <w14:ligatures w14:val="none"/>
+        </w:rPr>
+        <w:t>void setup()</w:t>
       </w:r>
     </w:p>
     <w:p>
@@ -1359,9 +534,56 @@
           <w:lang w:val="en-US" w:eastAsia="nl-NL"/>
           <w14:ligatures w14:val="none"/>
         </w:rPr>
+        <w:t xml:space="preserve">  Serial.begin(</w:t>
+      </w:r>
+      <w:r>
+        <w:rPr>
+          <w:rFonts w:ascii="Courier New" w:eastAsia="Times New Roman" w:hAnsi="Courier New" w:cs="Courier New"/>
+          <w:color w:val="222222"/>
+          <w:kern w:val="0"/>
+          <w:sz w:val="23"/>
+          <w:szCs w:val="23"/>
+          <w:lang w:val="en-NL" w:eastAsia="nl-NL"/>
+          <w14:ligatures w14:val="none"/>
+        </w:rPr>
+        <w:t>1152</w:t>
+      </w:r>
+      <w:r>
+        <w:rPr>
+          <w:rFonts w:ascii="Courier New" w:eastAsia="Times New Roman" w:hAnsi="Courier New" w:cs="Courier New"/>
+          <w:color w:val="222222"/>
+          <w:kern w:val="0"/>
+          <w:sz w:val="23"/>
+          <w:szCs w:val="23"/>
+          <w:lang w:val="en-US" w:eastAsia="nl-NL"/>
+          <w14:ligatures w14:val="none"/>
+        </w:rPr>
+        <w:t>00);</w:t>
+      </w:r>
+      <w:r>
+        <w:rPr>
+          <w:rFonts w:ascii="Courier New" w:eastAsia="Times New Roman" w:hAnsi="Courier New" w:cs="Courier New"/>
+          <w:color w:val="222222"/>
+          <w:kern w:val="0"/>
+          <w:sz w:val="23"/>
+          <w:szCs w:val="23"/>
+          <w:lang w:val="en-US" w:eastAsia="nl-NL"/>
+          <w14:ligatures w14:val="none"/>
+        </w:rPr>
+        <w:br/>
+      </w:r>
+      <w:r>
+        <w:rPr>
+          <w:rFonts w:ascii="Courier New" w:eastAsia="Times New Roman" w:hAnsi="Courier New" w:cs="Courier New"/>
+          <w:color w:val="222222"/>
+          <w:kern w:val="0"/>
+          <w:sz w:val="23"/>
+          <w:szCs w:val="23"/>
+          <w:lang w:val="en-NL" w:eastAsia="nl-NL"/>
+          <w14:ligatures w14:val="none"/>
+        </w:rPr>
         <w:t xml:space="preserve">  </w:t>
       </w:r>
-      <w:proofErr w:type="spellStart"/>
       <w:r>
         <w:rPr>
           <w:rFonts w:ascii="Courier New" w:eastAsia="Times New Roman" w:hAnsi="Courier New" w:cs="Courier New"/>
@@ -1372,9 +594,20 @@
           <w:lang w:val="en-US" w:eastAsia="nl-NL"/>
           <w14:ligatures w14:val="none"/>
         </w:rPr>
-        <w:t>Serial.begin</w:t>
-      </w:r>
-      <w:proofErr w:type="spellEnd"/>
+        <w:t>pinMode(</w:t>
+      </w:r>
+      <w:r>
+        <w:rPr>
+          <w:rFonts w:ascii="Courier New" w:eastAsia="Times New Roman" w:hAnsi="Courier New" w:cs="Courier New"/>
+          <w:color w:val="222222"/>
+          <w:kern w:val="0"/>
+          <w:sz w:val="23"/>
+          <w:szCs w:val="23"/>
+          <w:lang w:val="en-NL" w:eastAsia="nl-NL"/>
+          <w14:ligatures w14:val="none"/>
+        </w:rPr>
+        <w:t>13</w:t>
+      </w:r>
       <w:r>
         <w:rPr>
           <w:rFonts w:ascii="Courier New" w:eastAsia="Times New Roman" w:hAnsi="Courier New" w:cs="Courier New"/>
@@ -1385,7 +618,7 @@
           <w:lang w:val="en-US" w:eastAsia="nl-NL"/>
           <w14:ligatures w14:val="none"/>
         </w:rPr>
-        <w:t>(</w:t>
+        <w:t>, INPUT);</w:t>
       </w:r>
       <w:r>
         <w:rPr>
@@ -1397,7 +630,7 @@
           <w:lang w:val="en-NL" w:eastAsia="nl-NL"/>
           <w14:ligatures w14:val="none"/>
         </w:rPr>
-        <w:t>1152</w:t>
+        <w:t xml:space="preserve"> //de sensor</w:t>
       </w:r>
       <w:r>
         <w:rPr>
@@ -1409,18 +642,6 @@
           <w:lang w:val="en-US" w:eastAsia="nl-NL"/>
           <w14:ligatures w14:val="none"/>
         </w:rPr>
-        <w:t>00);</w:t>
-      </w:r>
-      <w:r>
-        <w:rPr>
-          <w:rFonts w:ascii="Courier New" w:eastAsia="Times New Roman" w:hAnsi="Courier New" w:cs="Courier New"/>
-          <w:color w:val="222222"/>
-          <w:kern w:val="0"/>
-          <w:sz w:val="23"/>
-          <w:szCs w:val="23"/>
-          <w:lang w:val="en-US" w:eastAsia="nl-NL"/>
-          <w14:ligatures w14:val="none"/>
-        </w:rPr>
         <w:br/>
       </w:r>
       <w:r>
@@ -1433,134 +654,8 @@
           <w:lang w:val="en-NL" w:eastAsia="nl-NL"/>
           <w14:ligatures w14:val="none"/>
         </w:rPr>
-        <w:t xml:space="preserve">  </w:t>
-      </w:r>
-      <w:proofErr w:type="spellStart"/>
-      <w:r>
-        <w:rPr>
-          <w:rFonts w:ascii="Courier New" w:eastAsia="Times New Roman" w:hAnsi="Courier New" w:cs="Courier New"/>
-          <w:color w:val="222222"/>
-          <w:kern w:val="0"/>
-          <w:sz w:val="23"/>
-          <w:szCs w:val="23"/>
-          <w:lang w:val="en-US" w:eastAsia="nl-NL"/>
-          <w14:ligatures w14:val="none"/>
-        </w:rPr>
-        <w:t>pinMode</w:t>
-      </w:r>
-      <w:proofErr w:type="spellEnd"/>
-      <w:r>
-        <w:rPr>
-          <w:rFonts w:ascii="Courier New" w:eastAsia="Times New Roman" w:hAnsi="Courier New" w:cs="Courier New"/>
-          <w:color w:val="222222"/>
-          <w:kern w:val="0"/>
-          <w:sz w:val="23"/>
-          <w:szCs w:val="23"/>
-          <w:lang w:val="en-US" w:eastAsia="nl-NL"/>
-          <w14:ligatures w14:val="none"/>
-        </w:rPr>
-        <w:t>(</w:t>
-      </w:r>
-      <w:r>
-        <w:rPr>
-          <w:rFonts w:ascii="Courier New" w:eastAsia="Times New Roman" w:hAnsi="Courier New" w:cs="Courier New"/>
-          <w:color w:val="222222"/>
-          <w:kern w:val="0"/>
-          <w:sz w:val="23"/>
-          <w:szCs w:val="23"/>
-          <w:lang w:val="en-NL" w:eastAsia="nl-NL"/>
-          <w14:ligatures w14:val="none"/>
-        </w:rPr>
-        <w:t>13</w:t>
-      </w:r>
-      <w:r>
-        <w:rPr>
-          <w:rFonts w:ascii="Courier New" w:eastAsia="Times New Roman" w:hAnsi="Courier New" w:cs="Courier New"/>
-          <w:color w:val="222222"/>
-          <w:kern w:val="0"/>
-          <w:sz w:val="23"/>
-          <w:szCs w:val="23"/>
-          <w:lang w:val="en-US" w:eastAsia="nl-NL"/>
-          <w14:ligatures w14:val="none"/>
-        </w:rPr>
-        <w:t>, INPUT);</w:t>
-      </w:r>
-      <w:r>
-        <w:rPr>
-          <w:rFonts w:ascii="Courier New" w:eastAsia="Times New Roman" w:hAnsi="Courier New" w:cs="Courier New"/>
-          <w:color w:val="222222"/>
-          <w:kern w:val="0"/>
-          <w:sz w:val="23"/>
-          <w:szCs w:val="23"/>
-          <w:lang w:val="en-NL" w:eastAsia="nl-NL"/>
-          <w14:ligatures w14:val="none"/>
-        </w:rPr>
-        <w:t xml:space="preserve"> //de sensor</w:t>
-      </w:r>
-      <w:r>
-        <w:rPr>
-          <w:rFonts w:ascii="Courier New" w:eastAsia="Times New Roman" w:hAnsi="Courier New" w:cs="Courier New"/>
-          <w:color w:val="222222"/>
-          <w:kern w:val="0"/>
-          <w:sz w:val="23"/>
-          <w:szCs w:val="23"/>
-          <w:lang w:val="en-US" w:eastAsia="nl-NL"/>
-          <w14:ligatures w14:val="none"/>
-        </w:rPr>
-        <w:br/>
-      </w:r>
-      <w:r>
-        <w:rPr>
-          <w:rFonts w:ascii="Courier New" w:eastAsia="Times New Roman" w:hAnsi="Courier New" w:cs="Courier New"/>
-          <w:color w:val="222222"/>
-          <w:kern w:val="0"/>
-          <w:sz w:val="23"/>
-          <w:szCs w:val="23"/>
-          <w:lang w:val="en-NL" w:eastAsia="nl-NL"/>
-          <w14:ligatures w14:val="none"/>
-        </w:rPr>
-        <w:t xml:space="preserve">  </w:t>
-      </w:r>
-      <w:proofErr w:type="spellStart"/>
-      <w:r>
-        <w:rPr>
-          <w:rFonts w:ascii="Courier New" w:eastAsia="Times New Roman" w:hAnsi="Courier New" w:cs="Courier New"/>
-          <w:color w:val="222222"/>
-          <w:kern w:val="0"/>
-          <w:sz w:val="23"/>
-          <w:szCs w:val="23"/>
-          <w:lang w:val="en-NL" w:eastAsia="nl-NL"/>
-          <w14:ligatures w14:val="none"/>
-        </w:rPr>
-        <w:t>pinMode</w:t>
-      </w:r>
-      <w:proofErr w:type="spellEnd"/>
-      <w:r>
-        <w:rPr>
-          <w:rFonts w:ascii="Courier New" w:eastAsia="Times New Roman" w:hAnsi="Courier New" w:cs="Courier New"/>
-          <w:color w:val="222222"/>
-          <w:kern w:val="0"/>
-          <w:sz w:val="23"/>
-          <w:szCs w:val="23"/>
-          <w:lang w:val="en-NL" w:eastAsia="nl-NL"/>
-          <w14:ligatures w14:val="none"/>
-        </w:rPr>
-        <w:t xml:space="preserve">(2, OUTPUT); //de led </w:t>
-      </w:r>
-      <w:proofErr w:type="gramStart"/>
-      <w:r>
-        <w:rPr>
-          <w:rFonts w:ascii="Courier New" w:eastAsia="Times New Roman" w:hAnsi="Courier New" w:cs="Courier New"/>
-          <w:color w:val="222222"/>
-          <w:kern w:val="0"/>
-          <w:sz w:val="23"/>
-          <w:szCs w:val="23"/>
-          <w:lang w:val="en-NL" w:eastAsia="nl-NL"/>
-          <w14:ligatures w14:val="none"/>
-        </w:rPr>
-        <w:t>lamp</w:t>
-      </w:r>
-      <w:proofErr w:type="gramEnd"/>
+        <w:t xml:space="preserve">  pinMode(2, OUTPUT); //de led lamp</w:t>
+      </w:r>
     </w:p>
     <w:p>
       <w:pPr>
@@ -1682,34 +777,7 @@
           <w:lang w:val="en-US" w:eastAsia="nl-NL"/>
           <w14:ligatures w14:val="none"/>
         </w:rPr>
-        <w:lastRenderedPageBreak/>
-        <w:t xml:space="preserve">void </w:t>
-      </w:r>
-      <w:proofErr w:type="gramStart"/>
-      <w:r>
-        <w:rPr>
-          <w:rFonts w:ascii="Courier New" w:eastAsia="Times New Roman" w:hAnsi="Courier New" w:cs="Courier New"/>
-          <w:color w:val="222222"/>
-          <w:kern w:val="0"/>
-          <w:sz w:val="23"/>
-          <w:szCs w:val="23"/>
-          <w:lang w:val="en-US" w:eastAsia="nl-NL"/>
-          <w14:ligatures w14:val="none"/>
-        </w:rPr>
-        <w:t>loop(</w:t>
-      </w:r>
-      <w:proofErr w:type="gramEnd"/>
-      <w:r>
-        <w:rPr>
-          <w:rFonts w:ascii="Courier New" w:eastAsia="Times New Roman" w:hAnsi="Courier New" w:cs="Courier New"/>
-          <w:color w:val="222222"/>
-          <w:kern w:val="0"/>
-          <w:sz w:val="23"/>
-          <w:szCs w:val="23"/>
-          <w:lang w:val="en-US" w:eastAsia="nl-NL"/>
-          <w14:ligatures w14:val="none"/>
-        </w:rPr>
-        <w:t>) {</w:t>
+        <w:t>void loop() {</w:t>
       </w:r>
     </w:p>
     <w:p>
@@ -1754,9 +822,20 @@
           <w:lang w:val="en-US" w:eastAsia="nl-NL"/>
           <w14:ligatures w14:val="none"/>
         </w:rPr>
-        <w:t xml:space="preserve">  if(</w:t>
-      </w:r>
-      <w:proofErr w:type="spellStart"/>
+        <w:t xml:space="preserve">  if(digitalRead(</w:t>
+      </w:r>
+      <w:r>
+        <w:rPr>
+          <w:rFonts w:ascii="Courier New" w:eastAsia="Times New Roman" w:hAnsi="Courier New" w:cs="Courier New"/>
+          <w:color w:val="222222"/>
+          <w:kern w:val="0"/>
+          <w:sz w:val="23"/>
+          <w:szCs w:val="23"/>
+          <w:lang w:val="en-NL" w:eastAsia="nl-NL"/>
+          <w14:ligatures w14:val="none"/>
+        </w:rPr>
+        <w:t>13</w:t>
+      </w:r>
       <w:r>
         <w:rPr>
           <w:rFonts w:ascii="Courier New" w:eastAsia="Times New Roman" w:hAnsi="Courier New" w:cs="Courier New"/>
@@ -1767,58 +846,7 @@
           <w:lang w:val="en-US" w:eastAsia="nl-NL"/>
           <w14:ligatures w14:val="none"/>
         </w:rPr>
-        <w:t>digitalRead</w:t>
-      </w:r>
-      <w:proofErr w:type="spellEnd"/>
-      <w:r>
-        <w:rPr>
-          <w:rFonts w:ascii="Courier New" w:eastAsia="Times New Roman" w:hAnsi="Courier New" w:cs="Courier New"/>
-          <w:color w:val="222222"/>
-          <w:kern w:val="0"/>
-          <w:sz w:val="23"/>
-          <w:szCs w:val="23"/>
-          <w:lang w:val="en-US" w:eastAsia="nl-NL"/>
-          <w14:ligatures w14:val="none"/>
-        </w:rPr>
-        <w:t>(</w:t>
-      </w:r>
-      <w:proofErr w:type="gramStart"/>
-      <w:r>
-        <w:rPr>
-          <w:rFonts w:ascii="Courier New" w:eastAsia="Times New Roman" w:hAnsi="Courier New" w:cs="Courier New"/>
-          <w:color w:val="222222"/>
-          <w:kern w:val="0"/>
-          <w:sz w:val="23"/>
-          <w:szCs w:val="23"/>
-          <w:lang w:val="en-NL" w:eastAsia="nl-NL"/>
-          <w14:ligatures w14:val="none"/>
-        </w:rPr>
-        <w:t>13</w:t>
-      </w:r>
-      <w:r>
-        <w:rPr>
-          <w:rFonts w:ascii="Courier New" w:eastAsia="Times New Roman" w:hAnsi="Courier New" w:cs="Courier New"/>
-          <w:color w:val="222222"/>
-          <w:kern w:val="0"/>
-          <w:sz w:val="23"/>
-          <w:szCs w:val="23"/>
-          <w:lang w:val="en-US" w:eastAsia="nl-NL"/>
-          <w14:ligatures w14:val="none"/>
-        </w:rPr>
-        <w:t>)=</w:t>
-      </w:r>
-      <w:proofErr w:type="gramEnd"/>
-      <w:r>
-        <w:rPr>
-          <w:rFonts w:ascii="Courier New" w:eastAsia="Times New Roman" w:hAnsi="Courier New" w:cs="Courier New"/>
-          <w:color w:val="222222"/>
-          <w:kern w:val="0"/>
-          <w:sz w:val="23"/>
-          <w:szCs w:val="23"/>
-          <w:lang w:val="en-US" w:eastAsia="nl-NL"/>
-          <w14:ligatures w14:val="none"/>
-        </w:rPr>
-        <w:t>=HIGH) {</w:t>
+        <w:t>)==HIGH) {</w:t>
       </w:r>
     </w:p>
     <w:p>
@@ -1863,9 +891,8 @@
           <w:lang w:val="en-US" w:eastAsia="nl-NL"/>
           <w14:ligatures w14:val="none"/>
         </w:rPr>
-        <w:t xml:space="preserve">    </w:t>
-      </w:r>
-      <w:proofErr w:type="spellStart"/>
+        <w:t xml:space="preserve">    Serial.println("Movement detected.");</w:t>
+      </w:r>
       <w:r>
         <w:rPr>
           <w:rFonts w:ascii="Courier New" w:eastAsia="Times New Roman" w:hAnsi="Courier New" w:cs="Courier New"/>
@@ -1876,31 +903,6 @@
           <w:lang w:val="en-US" w:eastAsia="nl-NL"/>
           <w14:ligatures w14:val="none"/>
         </w:rPr>
-        <w:t>Serial.println</w:t>
-      </w:r>
-      <w:proofErr w:type="spellEnd"/>
-      <w:r>
-        <w:rPr>
-          <w:rFonts w:ascii="Courier New" w:eastAsia="Times New Roman" w:hAnsi="Courier New" w:cs="Courier New"/>
-          <w:color w:val="222222"/>
-          <w:kern w:val="0"/>
-          <w:sz w:val="23"/>
-          <w:szCs w:val="23"/>
-          <w:lang w:val="en-US" w:eastAsia="nl-NL"/>
-          <w14:ligatures w14:val="none"/>
-        </w:rPr>
-        <w:t>("Movement detected.");</w:t>
-      </w:r>
-      <w:r>
-        <w:rPr>
-          <w:rFonts w:ascii="Courier New" w:eastAsia="Times New Roman" w:hAnsi="Courier New" w:cs="Courier New"/>
-          <w:color w:val="222222"/>
-          <w:kern w:val="0"/>
-          <w:sz w:val="23"/>
-          <w:szCs w:val="23"/>
-          <w:lang w:val="en-US" w:eastAsia="nl-NL"/>
-          <w14:ligatures w14:val="none"/>
-        </w:rPr>
         <w:br/>
       </w:r>
       <w:r>
@@ -1913,33 +915,7 @@
           <w:lang w:val="en-NL" w:eastAsia="nl-NL"/>
           <w14:ligatures w14:val="none"/>
         </w:rPr>
-        <w:t xml:space="preserve">    </w:t>
-      </w:r>
-      <w:proofErr w:type="spellStart"/>
-      <w:r>
-        <w:rPr>
-          <w:rFonts w:ascii="Courier New" w:eastAsia="Times New Roman" w:hAnsi="Courier New" w:cs="Courier New"/>
-          <w:color w:val="222222"/>
-          <w:kern w:val="0"/>
-          <w:sz w:val="23"/>
-          <w:szCs w:val="23"/>
-          <w:lang w:val="en-NL" w:eastAsia="nl-NL"/>
-          <w14:ligatures w14:val="none"/>
-        </w:rPr>
-        <w:t>digitalWrite</w:t>
-      </w:r>
-      <w:proofErr w:type="spellEnd"/>
-      <w:r>
-        <w:rPr>
-          <w:rFonts w:ascii="Courier New" w:eastAsia="Times New Roman" w:hAnsi="Courier New" w:cs="Courier New"/>
-          <w:color w:val="222222"/>
-          <w:kern w:val="0"/>
-          <w:sz w:val="23"/>
-          <w:szCs w:val="23"/>
-          <w:lang w:val="en-NL" w:eastAsia="nl-NL"/>
-          <w14:ligatures w14:val="none"/>
-        </w:rPr>
-        <w:t>(9,LOW);</w:t>
+        <w:t xml:space="preserve">    digitalWrite(9,LOW);</w:t>
       </w:r>
       <w:r>
         <w:rPr>
@@ -1965,33 +941,7 @@
           <w14:ligatures w14:val="none"/>
         </w:rPr>
         <w:br/>
-        <w:t xml:space="preserve">    </w:t>
-      </w:r>
-      <w:proofErr w:type="spellStart"/>
-      <w:r>
-        <w:rPr>
-          <w:rFonts w:ascii="Courier New" w:eastAsia="Times New Roman" w:hAnsi="Courier New" w:cs="Courier New"/>
-          <w:color w:val="222222"/>
-          <w:kern w:val="0"/>
-          <w:sz w:val="23"/>
-          <w:szCs w:val="23"/>
-          <w:lang w:val="en-NL" w:eastAsia="nl-NL"/>
-          <w14:ligatures w14:val="none"/>
-        </w:rPr>
-        <w:t>digitalWrite</w:t>
-      </w:r>
-      <w:proofErr w:type="spellEnd"/>
-      <w:r>
-        <w:rPr>
-          <w:rFonts w:ascii="Courier New" w:eastAsia="Times New Roman" w:hAnsi="Courier New" w:cs="Courier New"/>
-          <w:color w:val="222222"/>
-          <w:kern w:val="0"/>
-          <w:sz w:val="23"/>
-          <w:szCs w:val="23"/>
-          <w:lang w:val="en-NL" w:eastAsia="nl-NL"/>
-          <w14:ligatures w14:val="none"/>
-        </w:rPr>
-        <w:t>(2,LOW);</w:t>
+        <w:t xml:space="preserve">    digitalWrite(2,LOW);</w:t>
       </w:r>
     </w:p>
     <w:p>
@@ -2114,48 +1064,8 @@
           <w:lang w:val="en-US" w:eastAsia="nl-NL"/>
           <w14:ligatures w14:val="none"/>
         </w:rPr>
-        <w:t xml:space="preserve">    </w:t>
-      </w:r>
-      <w:proofErr w:type="spellStart"/>
-      <w:r>
-        <w:rPr>
-          <w:rFonts w:ascii="Courier New" w:eastAsia="Times New Roman" w:hAnsi="Courier New" w:cs="Courier New"/>
-          <w:color w:val="222222"/>
-          <w:kern w:val="0"/>
-          <w:sz w:val="23"/>
-          <w:szCs w:val="23"/>
-          <w:lang w:val="en-US" w:eastAsia="nl-NL"/>
-          <w14:ligatures w14:val="none"/>
-        </w:rPr>
-        <w:t>Serial.println</w:t>
-      </w:r>
-      <w:proofErr w:type="spellEnd"/>
-      <w:r>
-        <w:rPr>
-          <w:rFonts w:ascii="Courier New" w:eastAsia="Times New Roman" w:hAnsi="Courier New" w:cs="Courier New"/>
-          <w:color w:val="222222"/>
-          <w:kern w:val="0"/>
-          <w:sz w:val="23"/>
-          <w:szCs w:val="23"/>
-          <w:lang w:val="en-US" w:eastAsia="nl-NL"/>
-          <w14:ligatures w14:val="none"/>
-        </w:rPr>
-        <w:t>("Did not detect movement."</w:t>
-      </w:r>
-      <w:proofErr w:type="gramStart"/>
-      <w:r>
-        <w:rPr>
-          <w:rFonts w:ascii="Courier New" w:eastAsia="Times New Roman" w:hAnsi="Courier New" w:cs="Courier New"/>
-          <w:color w:val="222222"/>
-          <w:kern w:val="0"/>
-          <w:sz w:val="23"/>
-          <w:szCs w:val="23"/>
-          <w:lang w:val="en-US" w:eastAsia="nl-NL"/>
-          <w14:ligatures w14:val="none"/>
-        </w:rPr>
-        <w:t>);</w:t>
-      </w:r>
-      <w:proofErr w:type="gramEnd"/>
+        <w:t xml:space="preserve">    Serial.println("Did not detect movement.");</w:t>
+      </w:r>
     </w:p>
     <w:p>
       <w:pPr>
@@ -2256,33 +1166,7 @@
           <w:lang w:eastAsia="nl-NL"/>
           <w14:ligatures w14:val="none"/>
         </w:rPr>
-        <w:t xml:space="preserve">  </w:t>
-      </w:r>
-      <w:proofErr w:type="gramStart"/>
-      <w:r>
-        <w:rPr>
-          <w:rFonts w:ascii="Courier New" w:eastAsia="Times New Roman" w:hAnsi="Courier New" w:cs="Courier New"/>
-          <w:color w:val="222222"/>
-          <w:kern w:val="0"/>
-          <w:sz w:val="23"/>
-          <w:szCs w:val="23"/>
-          <w:lang w:eastAsia="nl-NL"/>
-          <w14:ligatures w14:val="none"/>
-        </w:rPr>
-        <w:t>delay(</w:t>
-      </w:r>
-      <w:proofErr w:type="gramEnd"/>
-      <w:r>
-        <w:rPr>
-          <w:rFonts w:ascii="Courier New" w:eastAsia="Times New Roman" w:hAnsi="Courier New" w:cs="Courier New"/>
-          <w:color w:val="222222"/>
-          <w:kern w:val="0"/>
-          <w:sz w:val="23"/>
-          <w:szCs w:val="23"/>
-          <w:lang w:eastAsia="nl-NL"/>
-          <w14:ligatures w14:val="none"/>
-        </w:rPr>
-        <w:t>1000);</w:t>
+        <w:t xml:space="preserve">  delay(1000);</w:t>
       </w:r>
     </w:p>
     <w:p>

</xml_diff>